<commit_message>
proofread some things in Criteria A
</commit_message>
<xml_diff>
--- a/IB Dossier Project/IB Dossier Criterion A.docx
+++ b/IB Dossier Project/IB Dossier Criterion A.docx
@@ -63,7 +63,16 @@
           <w:sz w:val="20"/>
           <w:szCs w:val="20"/>
         </w:rPr>
-        <w:t>10/22/15</w:t>
+        <w:t>11/06/</w:t>
+      </w:r>
+      <w:bookmarkStart w:id="0" w:name="_GoBack"/>
+      <w:bookmarkEnd w:id="0"/>
+      <w:r>
+        <w:rPr>
+          <w:sz w:val="20"/>
+          <w:szCs w:val="20"/>
+        </w:rPr>
+        <w:t>/15</w:t>
       </w:r>
     </w:p>
     <w:p>
@@ -133,7 +142,21 @@
           <w:sz w:val="20"/>
           <w:szCs w:val="20"/>
         </w:rPr>
-        <w:t xml:space="preserve"> in order to ease the use for administrators for scheduling purposes. But this was done at the expense </w:t>
+        <w:t xml:space="preserve"> in order to ease the use for administr</w:t>
+      </w:r>
+      <w:r>
+        <w:rPr>
+          <w:sz w:val="20"/>
+          <w:szCs w:val="20"/>
+        </w:rPr>
+        <w:t>ators for scheduling purposes, b</w:t>
+      </w:r>
+      <w:r>
+        <w:rPr>
+          <w:sz w:val="20"/>
+          <w:szCs w:val="20"/>
+        </w:rPr>
+        <w:t xml:space="preserve">ut this was done at the expense </w:t>
       </w:r>
       <w:r>
         <w:rPr>
@@ -154,7 +177,21 @@
           <w:sz w:val="20"/>
           <w:szCs w:val="20"/>
         </w:rPr>
-        <w:t xml:space="preserve"> The new gradebook that the school implemented took out many features that many students took for granted like the organization of grades. Teachers also lost many perks like </w:t>
+        <w:t xml:space="preserve"> The new gradebook that the school implemented took out many features that many students took for granted like the organization of grades</w:t>
+      </w:r>
+      <w:r>
+        <w:rPr>
+          <w:sz w:val="20"/>
+          <w:szCs w:val="20"/>
+        </w:rPr>
+        <w:t>, and many other features</w:t>
+      </w:r>
+      <w:r>
+        <w:rPr>
+          <w:sz w:val="20"/>
+          <w:szCs w:val="20"/>
+        </w:rPr>
+        <w:t xml:space="preserve">. Teachers also lost many perks like </w:t>
       </w:r>
       <w:r>
         <w:rPr>
@@ -182,8 +219,24 @@
           <w:sz w:val="20"/>
           <w:szCs w:val="20"/>
         </w:rPr>
-        <w:t xml:space="preserve"> My teacher will be my supervisor and my friend also a student will be a client</w:t>
-      </w:r>
+        <w:t xml:space="preserve"> My teacher </w:t>
+      </w:r>
+      <w:r>
+        <w:rPr>
+          <w:sz w:val="20"/>
+          <w:szCs w:val="20"/>
+        </w:rPr>
+        <w:t xml:space="preserve">will be my supervisor, and Allison (a Student) will be my client, along with my teacher </w:t>
+      </w:r>
+      <w:proofErr w:type="spellStart"/>
+      <w:r>
+        <w:rPr>
+          <w:sz w:val="20"/>
+          <w:szCs w:val="20"/>
+        </w:rPr>
+        <w:t>Mr.Balcar</w:t>
+      </w:r>
+      <w:proofErr w:type="spellEnd"/>
       <w:r>
         <w:rPr>
           <w:sz w:val="20"/>
@@ -681,7 +734,6 @@
           <w:u w:val="single"/>
         </w:rPr>
       </w:pPr>
-      <w:bookmarkStart w:id="0" w:name="_GoBack"/>
       <w:r>
         <w:rPr>
           <w:sz w:val="20"/>
@@ -690,7 +742,6 @@
         <w:t>Add students to classes</w:t>
       </w:r>
     </w:p>
-    <w:bookmarkEnd w:id="0"/>
     <w:p>
       <w:pPr>
         <w:pStyle w:val="ListParagraph"/>
@@ -1937,7 +1988,7 @@
 </file>
 
 <file path=customXml/itemProps1.xml><?xml version="1.0" encoding="utf-8"?>
-<ds:datastoreItem xmlns:ds="http://schemas.openxmlformats.org/officeDocument/2006/customXml" ds:itemID="{29595B4A-30BE-4C73-941B-6E70A0DE12C1}">
+<ds:datastoreItem xmlns:ds="http://schemas.openxmlformats.org/officeDocument/2006/customXml" ds:itemID="{D993E534-9BAC-42EF-9597-4CB122711F5A}">
   <ds:schemaRefs>
     <ds:schemaRef ds:uri="http://schemas.openxmlformats.org/officeDocument/2006/bibliography"/>
   </ds:schemaRefs>

</xml_diff>